<commit_message>
add apstract and initial description
</commit_message>
<xml_diff>
--- a/Termini.docx
+++ b/Termini.docx
@@ -114,21 +114,7 @@
           <w:color w:val="70AD47" w:themeColor="accent6"/>
           <w:lang w:val="en-US"/>
         </w:rPr>
-        <w:t>MAC</w:t>
-      </w:r>
-      <w:r>
-        <w:rPr>
-          <w:color w:val="70AD47" w:themeColor="accent6"/>
-          <w:lang w:val="en-US"/>
-        </w:rPr>
-        <w:t xml:space="preserve"> </w:t>
-      </w:r>
-      <w:r>
-        <w:rPr>
-          <w:color w:val="70AD47" w:themeColor="accent6"/>
-          <w:lang w:val="en-US"/>
-        </w:rPr>
-        <w:t xml:space="preserve">- The 12-digit alphanumeric identifier comprises 48 bits, with the initial 24 bits allocated for the OUI (Organization Unique Identifier), while the remaining 24 bits are designated for NIC/vendor-specific data. </w:t>
+        <w:t xml:space="preserve">MAC - The 12-digit alphanumeric identifier comprises 48 bits, with the initial 24 bits allocated for the OUI (Organization Unique Identifier), while the remaining 24 bits are designated for NIC/vendor-specific data. </w:t>
       </w:r>
       <w:proofErr w:type="gramStart"/>
       <w:r>
@@ -448,14 +434,7 @@
           <w:color w:val="70AD47" w:themeColor="accent6"/>
           <w:lang w:val="en-US"/>
         </w:rPr>
-        <w:t xml:space="preserve"> </w:t>
-      </w:r>
-      <w:r>
-        <w:rPr>
-          <w:color w:val="70AD47" w:themeColor="accent6"/>
-          <w:lang w:val="en-US"/>
-        </w:rPr>
-        <w:t>Address Resolution Process</w:t>
+        <w:t xml:space="preserve"> Address Resolution Process</w:t>
       </w:r>
       <w:r>
         <w:rPr>
@@ -502,14 +481,7 @@
           <w:color w:val="FF0000"/>
           <w:lang w:val="en-US"/>
         </w:rPr>
-        <w:t>MAC Spoofing</w:t>
-      </w:r>
-      <w:r>
-        <w:rPr>
-          <w:color w:val="FF0000"/>
-          <w:lang w:val="en-US"/>
-        </w:rPr>
-        <w:t xml:space="preserve"> - </w:t>
+        <w:t xml:space="preserve">MAC Spoofing - </w:t>
       </w:r>
       <w:r>
         <w:rPr>
@@ -979,6 +951,279 @@
           <w:color w:val="FF0000"/>
         </w:rPr>
         <w:t>[5]</w:t>
+      </w:r>
+    </w:p>
+    <w:p>
+      <w:pPr>
+        <w:rPr>
+          <w:color w:val="FF0000"/>
+        </w:rPr>
+      </w:pPr>
+      <w:proofErr w:type="spellStart"/>
+      <w:r>
+        <w:rPr>
+          <w:color w:val="FF0000"/>
+        </w:rPr>
+        <w:t>Any</w:t>
+      </w:r>
+      <w:proofErr w:type="spellEnd"/>
+      <w:r>
+        <w:rPr>
+          <w:color w:val="FF0000"/>
+        </w:rPr>
+        <w:t xml:space="preserve"> </w:t>
+      </w:r>
+      <w:proofErr w:type="spellStart"/>
+      <w:r>
+        <w:rPr>
+          <w:color w:val="FF0000"/>
+        </w:rPr>
+        <w:t>such</w:t>
+      </w:r>
+      <w:proofErr w:type="spellEnd"/>
+      <w:r>
+        <w:rPr>
+          <w:color w:val="FF0000"/>
+        </w:rPr>
+        <w:t xml:space="preserve"> </w:t>
+      </w:r>
+      <w:proofErr w:type="spellStart"/>
+      <w:r>
+        <w:rPr>
+          <w:color w:val="FF0000"/>
+        </w:rPr>
+        <w:t>vulnerability</w:t>
+      </w:r>
+      <w:proofErr w:type="spellEnd"/>
+      <w:r>
+        <w:rPr>
+          <w:color w:val="FF0000"/>
+        </w:rPr>
+        <w:t xml:space="preserve"> </w:t>
+      </w:r>
+      <w:proofErr w:type="spellStart"/>
+      <w:r>
+        <w:rPr>
+          <w:color w:val="FF0000"/>
+        </w:rPr>
+        <w:t>can</w:t>
+      </w:r>
+      <w:proofErr w:type="spellEnd"/>
+      <w:r>
+        <w:rPr>
+          <w:color w:val="FF0000"/>
+        </w:rPr>
+        <w:t xml:space="preserve"> be </w:t>
+      </w:r>
+      <w:proofErr w:type="spellStart"/>
+      <w:r>
+        <w:rPr>
+          <w:color w:val="FF0000"/>
+        </w:rPr>
+        <w:t>used</w:t>
+      </w:r>
+      <w:proofErr w:type="spellEnd"/>
+      <w:r>
+        <w:rPr>
+          <w:color w:val="FF0000"/>
+        </w:rPr>
+        <w:t xml:space="preserve"> to </w:t>
+      </w:r>
+      <w:proofErr w:type="spellStart"/>
+      <w:r>
+        <w:rPr>
+          <w:color w:val="FF0000"/>
+        </w:rPr>
+        <w:t>perform</w:t>
+      </w:r>
+      <w:proofErr w:type="spellEnd"/>
+      <w:r>
+        <w:rPr>
+          <w:color w:val="FF0000"/>
+        </w:rPr>
+        <w:t xml:space="preserve"> </w:t>
+      </w:r>
+      <w:proofErr w:type="spellStart"/>
+      <w:r>
+        <w:rPr>
+          <w:color w:val="FF0000"/>
+        </w:rPr>
+        <w:t>various</w:t>
+      </w:r>
+      <w:proofErr w:type="spellEnd"/>
+      <w:r>
+        <w:rPr>
+          <w:color w:val="FF0000"/>
+        </w:rPr>
+        <w:t xml:space="preserve"> </w:t>
+      </w:r>
+      <w:proofErr w:type="spellStart"/>
+      <w:r>
+        <w:rPr>
+          <w:color w:val="FF0000"/>
+        </w:rPr>
+        <w:t>changes</w:t>
+      </w:r>
+      <w:proofErr w:type="spellEnd"/>
+      <w:r>
+        <w:rPr>
+          <w:color w:val="FF0000"/>
+        </w:rPr>
+        <w:t xml:space="preserve"> on </w:t>
+      </w:r>
+      <w:proofErr w:type="spellStart"/>
+      <w:r>
+        <w:rPr>
+          <w:color w:val="FF0000"/>
+        </w:rPr>
+        <w:t>the</w:t>
+      </w:r>
+      <w:proofErr w:type="spellEnd"/>
+      <w:r>
+        <w:rPr>
+          <w:color w:val="FF0000"/>
+        </w:rPr>
+        <w:t xml:space="preserve"> Web </w:t>
+      </w:r>
+      <w:proofErr w:type="spellStart"/>
+      <w:r>
+        <w:rPr>
+          <w:color w:val="FF0000"/>
+        </w:rPr>
+        <w:t>page</w:t>
+      </w:r>
+      <w:proofErr w:type="spellEnd"/>
+      <w:r>
+        <w:rPr>
+          <w:color w:val="FF0000"/>
+        </w:rPr>
+        <w:t xml:space="preserve">, </w:t>
+      </w:r>
+      <w:proofErr w:type="spellStart"/>
+      <w:r>
+        <w:rPr>
+          <w:color w:val="FF0000"/>
+        </w:rPr>
+        <w:t>for</w:t>
+      </w:r>
+      <w:proofErr w:type="spellEnd"/>
+      <w:r>
+        <w:rPr>
+          <w:color w:val="FF0000"/>
+        </w:rPr>
+        <w:t xml:space="preserve"> </w:t>
+      </w:r>
+      <w:proofErr w:type="spellStart"/>
+      <w:r>
+        <w:rPr>
+          <w:color w:val="FF0000"/>
+        </w:rPr>
+        <w:t>example</w:t>
+      </w:r>
+      <w:proofErr w:type="spellEnd"/>
+      <w:r>
+        <w:rPr>
+          <w:color w:val="FF0000"/>
+        </w:rPr>
+        <w:t xml:space="preserve"> </w:t>
+      </w:r>
+      <w:proofErr w:type="spellStart"/>
+      <w:r>
+        <w:rPr>
+          <w:color w:val="FF0000"/>
+        </w:rPr>
+        <w:t>by</w:t>
+      </w:r>
+      <w:proofErr w:type="spellEnd"/>
+      <w:r>
+        <w:rPr>
+          <w:color w:val="FF0000"/>
+        </w:rPr>
+        <w:t xml:space="preserve"> </w:t>
+      </w:r>
+      <w:proofErr w:type="spellStart"/>
+      <w:r>
+        <w:rPr>
+          <w:color w:val="FF0000"/>
+        </w:rPr>
+        <w:t>using</w:t>
+      </w:r>
+      <w:proofErr w:type="spellEnd"/>
+      <w:r>
+        <w:rPr>
+          <w:color w:val="FF0000"/>
+        </w:rPr>
+        <w:t xml:space="preserve"> </w:t>
+      </w:r>
+      <w:proofErr w:type="spellStart"/>
+      <w:r>
+        <w:rPr>
+          <w:color w:val="FF0000"/>
+        </w:rPr>
+        <w:t>exploitation</w:t>
+      </w:r>
+      <w:proofErr w:type="spellEnd"/>
+      <w:r>
+        <w:rPr>
+          <w:color w:val="FF0000"/>
+        </w:rPr>
+        <w:t xml:space="preserve"> </w:t>
+      </w:r>
+      <w:proofErr w:type="spellStart"/>
+      <w:r>
+        <w:rPr>
+          <w:color w:val="FF0000"/>
+        </w:rPr>
+        <w:t>tools</w:t>
+      </w:r>
+      <w:proofErr w:type="spellEnd"/>
+      <w:r>
+        <w:rPr>
+          <w:color w:val="FF0000"/>
+        </w:rPr>
+        <w:t xml:space="preserve"> </w:t>
+      </w:r>
+      <w:proofErr w:type="spellStart"/>
+      <w:r>
+        <w:rPr>
+          <w:color w:val="FF0000"/>
+        </w:rPr>
+        <w:t>like</w:t>
+      </w:r>
+      <w:proofErr w:type="spellEnd"/>
+      <w:r>
+        <w:rPr>
+          <w:color w:val="FF0000"/>
+        </w:rPr>
+        <w:t xml:space="preserve"> </w:t>
+      </w:r>
+      <w:proofErr w:type="spellStart"/>
+      <w:r>
+        <w:rPr>
+          <w:b/>
+          <w:bCs/>
+          <w:color w:val="FF0000"/>
+        </w:rPr>
+        <w:t>BeEF</w:t>
+      </w:r>
+      <w:proofErr w:type="spellEnd"/>
+      <w:r>
+        <w:rPr>
+          <w:color w:val="FF0000"/>
+        </w:rPr>
+        <w:t xml:space="preserve"> [</w:t>
+      </w:r>
+      <w:r>
+        <w:rPr>
+          <w:color w:val="FF0000"/>
+        </w:rPr>
+        <w:t>6</w:t>
+      </w:r>
+      <w:r>
+        <w:rPr>
+          <w:color w:val="FF0000"/>
+        </w:rPr>
+        <w:t>].</w:t>
       </w:r>
     </w:p>
     <w:p>
@@ -1123,6 +1368,27 @@
           <w:lang w:val="en-US"/>
         </w:rPr>
         <w:t>[6]</w:t>
+      </w:r>
+      <w:r>
+        <w:rPr>
+          <w:lang w:val="en-US"/>
+        </w:rPr>
+        <w:t xml:space="preserve"> </w:t>
+      </w:r>
+      <w:hyperlink r:id="rId9" w:history="1">
+        <w:r>
+          <w:rPr>
+            <w:rStyle w:val="Hyperlink"/>
+            <w:lang w:val="en-US"/>
+          </w:rPr>
+          <w:t>https://cure53.de/fp170.pdf</w:t>
+        </w:r>
+      </w:hyperlink>
+      <w:r>
+        <w:rPr>
+          <w:lang w:val="en-US"/>
+        </w:rPr>
+        <w:t xml:space="preserve"> </w:t>
       </w:r>
     </w:p>
     <w:p>

</xml_diff>